<commit_message>
Small fixes in documentation
</commit_message>
<xml_diff>
--- a/readme1.docx
+++ b/readme1.docx
@@ -80,7 +80,13 @@
     </w:p>
     <w:p>
       <w:r>
-        <w:t xml:space="preserve">To improve my OOP skills, the script is object-oriented. Since this is the second time that I’m doing this project, I based my script on the one from previous year with focus on improving the object model, syntax checking and STATP implementation. </w:t>
+        <w:t xml:space="preserve">To improve my OOP skills, the script is object-oriented. Since this is the second time that I’m doing this project, I based my script on the one from </w:t>
+      </w:r>
+      <w:r>
+        <w:t xml:space="preserve">the </w:t>
+      </w:r>
+      <w:r>
+        <w:t xml:space="preserve">previous year with focus on improving object model, syntax checking and STATP implementation. </w:t>
       </w:r>
     </w:p>
     <w:p>
@@ -171,7 +177,31 @@
       </w:r>
       <w:proofErr w:type="spellEnd"/>
       <w:r>
-        <w:t xml:space="preserve"> contains line cleaned from end-of-line character and white-space characters surrounding the line; </w:t>
+        <w:t xml:space="preserve"> contains</w:t>
+      </w:r>
+      <w:r>
+        <w:t xml:space="preserve"> a</w:t>
+      </w:r>
+      <w:r>
+        <w:t xml:space="preserve"> line cleaned from</w:t>
+      </w:r>
+      <w:r>
+        <w:t xml:space="preserve"> an</w:t>
+      </w:r>
+      <w:r>
+        <w:t xml:space="preserve"> end-of-line character</w:t>
+      </w:r>
+      <w:r>
+        <w:t xml:space="preserve"> (\r or \r\n</w:t>
+      </w:r>
+      <w:r>
+        <w:t>, even in files that contain both</w:t>
+      </w:r>
+      <w:r>
+        <w:t>)</w:t>
+      </w:r>
+      <w:r>
+        <w:t xml:space="preserve"> and white-space characters surrounding the line; </w:t>
       </w:r>
       <w:r>
         <w:rPr>
@@ -256,7 +286,25 @@
         <w:t>instruction_0_op</w:t>
       </w:r>
       <w:r>
-        <w:t xml:space="preserve"> is a base class. With increasing number of operands these classes are based always on the class with one less operand – leveraging the multi-level inheritance. These classes also include line number in original file for easier error reporting (</w:t>
+        <w:t xml:space="preserve"> is a base class</w:t>
+      </w:r>
+      <w:r>
+        <w:t xml:space="preserve"> –</w:t>
+      </w:r>
+      <w:r>
+        <w:t xml:space="preserve"> </w:t>
+      </w:r>
+      <w:r>
+        <w:t>w</w:t>
+      </w:r>
+      <w:r>
+        <w:t>ith increasing number of operands these classes are based always on the class with one less operand – leveraging the multi-level inheritance. These classes also include</w:t>
+      </w:r>
+      <w:r>
+        <w:t xml:space="preserve"> a</w:t>
+      </w:r>
+      <w:r>
+        <w:t xml:space="preserve"> line number in original file for easier error reporting (</w:t>
       </w:r>
       <w:r>
         <w:rPr>
@@ -365,7 +413,13 @@
         <w:t xml:space="preserve"> was created. </w:t>
       </w:r>
       <w:r>
-        <w:t>Methods were created for creating the XML according to the assignment.</w:t>
+        <w:t>Methods were created for creating the XML</w:t>
+      </w:r>
+      <w:r>
+        <w:t xml:space="preserve"> file</w:t>
+      </w:r>
+      <w:r>
+        <w:t xml:space="preserve"> according to the assignment.</w:t>
       </w:r>
     </w:p>
     <w:p>
@@ -388,7 +442,13 @@
         <w:t>--</w:t>
       </w:r>
       <w:r>
-        <w:t>stats argument is missing – they are not printed into a file in that case.</w:t>
+        <w:t>stats argument is missing</w:t>
+      </w:r>
+      <w:r>
+        <w:t>, but</w:t>
+      </w:r>
+      <w:r>
+        <w:t xml:space="preserve"> they are not printed into a file in that case.</w:t>
       </w:r>
     </w:p>
     <w:p>
@@ -399,19 +459,7 @@
         </w:rPr>
       </w:pPr>
       <w:r>
-        <w:t xml:space="preserve">Main </w:t>
-      </w:r>
-      <w:r>
-        <w:t>P</w:t>
-      </w:r>
-      <w:r>
-        <w:t xml:space="preserve">rinciple of </w:t>
-      </w:r>
-      <w:r>
-        <w:t>F</w:t>
-      </w:r>
-      <w:r>
-        <w:t>unction</w:t>
+        <w:t>Implementation Details</w:t>
       </w:r>
     </w:p>
     <w:p>
@@ -459,31 +507,10 @@
         <w:t>)</w:t>
       </w:r>
       <w:r>
-        <w:t xml:space="preserve">. With some exceptions, all valid constructions in IPPcode19 language use the same structure – </w:t>
-      </w:r>
-      <w:r>
-        <w:t xml:space="preserve">(optional white-space character/s) </w:t>
-      </w:r>
-      <w:r>
-        <w:t>instruction word (white-space character/s) optional argument 1 (</w:t>
-      </w:r>
-      <w:r>
-        <w:t>white-space character/s</w:t>
-      </w:r>
-      <w:r>
-        <w:t>) optional argument 2 (</w:t>
-      </w:r>
-      <w:r>
-        <w:t>white-space character/s</w:t>
-      </w:r>
-      <w:r>
-        <w:t xml:space="preserve">) optional argument 3 (optional </w:t>
-      </w:r>
-      <w:r>
-        <w:t>white-space character/s</w:t>
-      </w:r>
-      <w:r>
-        <w:t>) end of line character.</w:t>
+        <w:t>. With some exceptions, all valid constructions in IPPcode19 language use the same structure – (optional white-space character/s) instruction word (white-space character/s) optional argument 1 (white-space character/s) optional argument 2 (white-space character/s) optional argument 3 (optional white-space character/s) end of line character</w:t>
+      </w:r>
+      <w:r>
+        <w:t xml:space="preserve"> – everything else is marked as an error.</w:t>
       </w:r>
       <w:r>
         <w:t xml:space="preserve"> </w:t>
@@ -501,7 +528,10 @@
         <w:t xml:space="preserve"> and</w:t>
       </w:r>
       <w:r>
-        <w:t xml:space="preserve"> a header. </w:t>
+        <w:t xml:space="preserve"> a header</w:t>
+      </w:r>
+      <w:r>
+        <w:t>.</w:t>
       </w:r>
     </w:p>
     <w:p>
@@ -607,7 +637,13 @@
     </w:p>
     <w:p>
       <w:r>
-        <w:t>The header is treated as a special case of instruction</w:t>
+        <w:t>The header is treated as a special case of</w:t>
+      </w:r>
+      <w:r>
+        <w:t xml:space="preserve"> an</w:t>
+      </w:r>
+      <w:r>
+        <w:t xml:space="preserve"> instruction</w:t>
       </w:r>
       <w:r>
         <w:t>. In the beginning of the main loop, there is an if clause that skips blank lines</w:t>
@@ -616,13 +652,13 @@
         <w:t xml:space="preserve"> (or those with white-space characters)</w:t>
       </w:r>
       <w:r>
-        <w:t xml:space="preserve"> and comments (since the program already </w:t>
-      </w:r>
-      <w:r>
-        <w:t>removed</w:t>
-      </w:r>
-      <w:r>
-        <w:t xml:space="preserve"> comments, they present as blank lines). When the header is found</w:t>
+        <w:t xml:space="preserve"> and comments (</w:t>
+      </w:r>
+      <w:r>
+        <w:t xml:space="preserve">as mentioned before, </w:t>
+      </w:r>
+      <w:r>
+        <w:t>they present as blank lines). When the header is found</w:t>
       </w:r>
       <w:r>
         <w:t xml:space="preserve"> (with method </w:t>
@@ -632,6 +668,28 @@
         <w:rPr>
           <w:rStyle w:val="Code"/>
         </w:rPr>
+        <w:t>source_</w:t>
+      </w:r>
+      <w:proofErr w:type="gramStart"/>
+      <w:r>
+        <w:rPr>
+          <w:rStyle w:val="Code"/>
+        </w:rPr>
+        <w:t>code</w:t>
+      </w:r>
+      <w:proofErr w:type="spellEnd"/>
+      <w:r>
+        <w:rPr>
+          <w:rStyle w:val="Code"/>
+        </w:rPr>
+        <w:t>::</w:t>
+      </w:r>
+      <w:proofErr w:type="spellStart"/>
+      <w:proofErr w:type="gramEnd"/>
+      <w:r>
+        <w:rPr>
+          <w:rStyle w:val="Code"/>
+        </w:rPr>
         <w:t>check_header</w:t>
       </w:r>
       <w:proofErr w:type="spellEnd"/>
@@ -644,7 +702,13 @@
     </w:p>
     <w:p>
       <w:r>
-        <w:t xml:space="preserve">When the lines contain only the code, they are saved into </w:t>
+        <w:t>When the lines contain only the code</w:t>
+      </w:r>
+      <w:r>
+        <w:t>,</w:t>
+      </w:r>
+      <w:r>
+        <w:t xml:space="preserve"> they are saved into </w:t>
       </w:r>
       <w:r>
         <w:rPr>
@@ -675,7 +739,25 @@
         <w:t xml:space="preserve">. </w:t>
       </w:r>
       <w:r>
-        <w:t xml:space="preserve">When the syntax of the first lexeme (name of the instruction) is checked with </w:t>
+        <w:t>When the syntax of the first lexeme (</w:t>
+      </w:r>
+      <w:r>
+        <w:t>should be</w:t>
+      </w:r>
+      <w:r>
+        <w:t xml:space="preserve"> an</w:t>
+      </w:r>
+      <w:r>
+        <w:t xml:space="preserve"> instruction </w:t>
+      </w:r>
+      <w:r>
+        <w:t xml:space="preserve">name) is checked </w:t>
+      </w:r>
+      <w:r>
+        <w:t>and expected argument types are returned by</w:t>
+      </w:r>
+      <w:r>
+        <w:t xml:space="preserve"> </w:t>
       </w:r>
       <w:proofErr w:type="gramStart"/>
       <w:r>
@@ -708,7 +790,7 @@
         <w:t xml:space="preserve"> members</w:t>
       </w:r>
       <w:r>
-        <w:t xml:space="preserve"> (again, if needed)</w:t>
+        <w:t xml:space="preserve"> (if needed)</w:t>
       </w:r>
       <w:r>
         <w:t xml:space="preserve"> are filled with expected operand types. Then the operands are checked with </w:t>
@@ -733,7 +815,10 @@
         <w:t xml:space="preserve"> call. </w:t>
       </w:r>
       <w:r>
-        <w:t xml:space="preserve">Then the instruction is written into XML with call to </w:t>
+        <w:t>As a last step,</w:t>
+      </w:r>
+      <w:r>
+        <w:t xml:space="preserve"> the instruction is written into XML with call to </w:t>
       </w:r>
       <w:proofErr w:type="spellStart"/>
       <w:r>
@@ -771,8 +856,6 @@
       <w:r>
         <w:t xml:space="preserve"> </w:t>
       </w:r>
-      <w:bookmarkStart w:id="0" w:name="_GoBack"/>
-      <w:bookmarkEnd w:id="0"/>
     </w:p>
     <w:p>
       <w:pPr>
@@ -855,7 +938,13 @@
       </w:r>
       <w:proofErr w:type="spellEnd"/>
       <w:r>
-        <w:t xml:space="preserve">. If –stats argument wasn’t defined then the method does nothing, otherwise it prints the statistics into a file with a foreach loop that iterates through </w:t>
+        <w:t>. If –stats argument wasn’t defined then the method does nothing, otherwise it prints the statistics into a file with a foreach loop that iterates through</w:t>
+      </w:r>
+      <w:r>
+        <w:t xml:space="preserve"> the</w:t>
+      </w:r>
+      <w:r>
+        <w:t xml:space="preserve"> </w:t>
       </w:r>
       <w:r>
         <w:rPr>
@@ -872,7 +961,12 @@
       </w:r>
       <w:proofErr w:type="spellEnd"/>
       <w:r>
-        <w:t xml:space="preserve"> array to print values in the same order as they appeared in the command.</w:t>
+        <w:t xml:space="preserve"> array to print values in th</w:t>
+      </w:r>
+      <w:bookmarkStart w:id="0" w:name="_GoBack"/>
+      <w:bookmarkEnd w:id="0"/>
+      <w:r>
+        <w:t>e same order as they appeared in the command.</w:t>
       </w:r>
     </w:p>
     <w:sectPr>
@@ -1333,6 +1427,7 @@
   <w:style w:type="character" w:default="1" w:styleId="DefaultParagraphFont">
     <w:name w:val="Default Paragraph Font"/>
     <w:uiPriority w:val="1"/>
+    <w:semiHidden/>
     <w:unhideWhenUsed/>
   </w:style>
   <w:style w:type="table" w:default="1" w:styleId="TableNormal">

</xml_diff>